<commit_message>
descriptive and preprocessing update
</commit_message>
<xml_diff>
--- a/Data/ESM/ESMitems_English.docx
+++ b/Data/ESM/ESMitems_English.docx
@@ -408,6 +408,7 @@
           <w:rFonts w:eastAsia="Times New Roman" w:cstheme="minorHAnsi"/>
           <w:i/>
           <w:iCs/>
+          <w:color w:val="FF0000"/>
           <w:lang w:eastAsia="nl-NL"/>
         </w:rPr>
       </w:pPr>
@@ -428,6 +429,15 @@
         </w:rPr>
         <w:t xml:space="preserve">wakeful </w:t>
       </w:r>
+      <w:r>
+        <w:rPr>
+          <w:i/>
+          <w:iCs/>
+          <w:color w:val="FF0000"/>
+          <w:lang w:val="en" w:eastAsia="nl-NL"/>
+        </w:rPr>
+        <w:t>(PA)</w:t>
+      </w:r>
     </w:p>
     <w:p>
       <w:pPr>
@@ -481,6 +491,33 @@
         </w:rPr>
         <w:t>gloomy</w:t>
       </w:r>
+      <w:r>
+        <w:rPr>
+          <w:i/>
+          <w:iCs/>
+          <w:color w:val="FF0000"/>
+          <w:lang w:val="en" w:eastAsia="nl-NL"/>
+        </w:rPr>
+        <w:t xml:space="preserve"> </w:t>
+      </w:r>
+      <w:r>
+        <w:rPr>
+          <w:i/>
+          <w:iCs/>
+          <w:color w:val="FF0000"/>
+          <w:lang w:val="en" w:eastAsia="nl-NL"/>
+        </w:rPr>
+        <w:t xml:space="preserve">/down </w:t>
+      </w:r>
+      <w:r>
+        <w:rPr>
+          <w:i/>
+          <w:iCs/>
+          <w:color w:val="FF0000"/>
+          <w:lang w:val="en" w:eastAsia="nl-NL"/>
+        </w:rPr>
+        <w:t>(NA)</w:t>
+      </w:r>
     </w:p>
     <w:p>
       <w:pPr>
@@ -525,6 +562,14 @@
         </w:rPr>
         <w:t>10.At the moment I feel satisfied</w:t>
       </w:r>
+      <w:r>
+        <w:rPr>
+          <w:i/>
+          <w:iCs/>
+          <w:lang w:val="en" w:eastAsia="nl-NL"/>
+        </w:rPr>
+        <w:t xml:space="preserve"> (PA)</w:t>
+      </w:r>
     </w:p>
     <w:p>
       <w:pPr>
@@ -577,6 +622,14 @@
         </w:rPr>
         <w:t>irritated</w:t>
       </w:r>
+      <w:r>
+        <w:rPr>
+          <w:i/>
+          <w:iCs/>
+          <w:lang w:val="en" w:eastAsia="nl-NL"/>
+        </w:rPr>
+        <w:t xml:space="preserve"> (NA)</w:t>
+      </w:r>
     </w:p>
     <w:p>
       <w:pPr>
@@ -629,6 +682,14 @@
         </w:rPr>
         <w:t>d</w:t>
       </w:r>
+      <w:r>
+        <w:rPr>
+          <w:i/>
+          <w:iCs/>
+          <w:lang w:val="en" w:eastAsia="nl-NL"/>
+        </w:rPr>
+        <w:t xml:space="preserve"> (PA)</w:t>
+      </w:r>
     </w:p>
     <w:p>
       <w:pPr>
@@ -673,6 +734,14 @@
         </w:rPr>
         <w:t>13. At the moment I feel restless</w:t>
       </w:r>
+      <w:r>
+        <w:rPr>
+          <w:i/>
+          <w:iCs/>
+          <w:lang w:val="en" w:eastAsia="nl-NL"/>
+        </w:rPr>
+        <w:t xml:space="preserve"> (NA)</w:t>
+      </w:r>
     </w:p>
     <w:p>
       <w:pPr>
@@ -761,6 +830,14 @@
         </w:rPr>
         <w:t>15. At the moment I feel anxious</w:t>
       </w:r>
+      <w:r>
+        <w:rPr>
+          <w:i/>
+          <w:iCs/>
+          <w:lang w:val="en" w:eastAsia="nl-NL"/>
+        </w:rPr>
+        <w:t xml:space="preserve"> (NA)</w:t>
+      </w:r>
     </w:p>
     <w:p>
       <w:pPr>
@@ -804,6 +881,14 @@
           <w:lang w:val="en" w:eastAsia="nl-NL"/>
         </w:rPr>
         <w:t>16. At the moment I feel lethargic</w:t>
+      </w:r>
+      <w:r>
+        <w:rPr>
+          <w:i/>
+          <w:iCs/>
+          <w:lang w:val="en" w:eastAsia="nl-NL"/>
+        </w:rPr>
+        <w:t>/listless</w:t>
       </w:r>
     </w:p>
     <w:p>
@@ -1084,7 +1169,16 @@
           <w:shd w:val="clear" w:color="auto" w:fill="FFFFFF"/>
           <w:lang w:val="en"/>
         </w:rPr>
-        <w:t>18. At the moment I am worrying</w:t>
+        <w:t xml:space="preserve">18. At the moment I am </w:t>
+      </w:r>
+      <w:r>
+        <w:rPr>
+          <w:i/>
+          <w:iCs/>
+          <w:shd w:val="clear" w:color="auto" w:fill="FFFFFF"/>
+          <w:lang w:val="en"/>
+        </w:rPr>
+        <w:t>ruminating</w:t>
       </w:r>
       <w:r>
         <w:rPr>
@@ -2039,15 +2133,29 @@
     <w:p>
       <w:pPr>
         <w:rPr>
+          <w:lang w:val="en"/>
+        </w:rPr>
+      </w:pPr>
+      <w:r>
+        <w:rPr>
+          <w:lang w:val="en"/>
+        </w:rPr>
+        <w:t>Open field</w:t>
+      </w:r>
+    </w:p>
+    <w:p>
+      <w:pPr>
+        <w:rPr>
+          <w:lang w:val="en"/>
+        </w:rPr>
+      </w:pPr>
+    </w:p>
+    <w:p>
+      <w:pPr>
+        <w:rPr>
           <w:rFonts w:cstheme="minorHAnsi"/>
         </w:rPr>
       </w:pPr>
-      <w:r>
-        <w:rPr>
-          <w:lang w:val="en"/>
-        </w:rPr>
-        <w:t>Open field</w:t>
-      </w:r>
     </w:p>
     <w:sectPr>
       <w:pgSz w:w="11906" w:h="16838"/>
@@ -2150,7 +2258,7 @@
       </w:pPr>
     </w:lvl>
   </w:abstractNum>
-  <w:num w:numId="1">
+  <w:num w:numId="1" w16cid:durableId="494880723">
     <w:abstractNumId w:val="0"/>
   </w:num>
 </w:numbering>

</xml_diff>